<commit_message>
downloaded satellite images, processing to arrays, getting ready to crop & mask
</commit_message>
<xml_diff>
--- a/deliverables/Nelms - Progress Report.docx
+++ b/deliverables/Nelms - Progress Report.docx
@@ -376,47 +376,40 @@
           <w:numId w:val="12"/>
         </w:numPr>
         <w:spacing w:line="276" w:lineRule="auto"/>
-        <w:rPr>
-          <w:strike/>
-        </w:rPr>
-      </w:pPr>
-      <w:r>
-        <w:rPr>
-          <w:strike/>
-        </w:rPr>
+      </w:pPr>
+      <w:r>
         <w:t xml:space="preserve">Create a </w:t>
       </w:r>
       <w:r>
-        <w:rPr>
-          <w:strike/>
-        </w:rPr>
         <w:t>mask from the Right-of-Way</w:t>
       </w:r>
       <w:r>
-        <w:rPr>
-          <w:strike/>
-        </w:rPr>
         <w:t xml:space="preserve"> (</w:t>
       </w:r>
       <w:proofErr w:type="spellStart"/>
       <w:r>
-        <w:rPr>
-          <w:strike/>
-        </w:rPr>
         <w:t>RoW</w:t>
       </w:r>
       <w:proofErr w:type="spellEnd"/>
       <w:r>
-        <w:rPr>
-          <w:strike/>
-        </w:rPr>
         <w:t>)</w:t>
       </w:r>
       <w:r>
-        <w:rPr>
-          <w:strike/>
-        </w:rPr>
         <w:t xml:space="preserve"> Polygons based on the shape of the satellite images</w:t>
+      </w:r>
+      <w:r>
+        <w:t xml:space="preserve"> (</w:t>
+      </w:r>
+      <w:hyperlink r:id="rId10" w:history="1">
+        <w:r>
+          <w:rPr>
+            <w:rStyle w:val="Hyperlink"/>
+          </w:rPr>
+          <w:t>PrjA1_DSTL_ImgChannelsMasks.ipynb</w:t>
+        </w:r>
+      </w:hyperlink>
+      <w:r>
+        <w:t xml:space="preserve"> [Wk6])</w:t>
       </w:r>
     </w:p>
     <w:p>
@@ -448,6 +441,50 @@
       <w:r>
         <w:t xml:space="preserve"> &amp; satellite images into the same sized windows</w:t>
       </w:r>
+      <w:r>
+        <w:t xml:space="preserve"> (</w:t>
+      </w:r>
+      <w:proofErr w:type="spellStart"/>
+      <w:r>
+        <w:fldChar w:fldCharType="begin"/>
+      </w:r>
+      <w:r>
+        <w:instrText xml:space="preserve"> HYPERLINK "https://github.com/MUSA-650/Spring2022-Week12/blob/main/DLBasics_SHIPS.ipynb" </w:instrText>
+      </w:r>
+      <w:r>
+        <w:fldChar w:fldCharType="separate"/>
+      </w:r>
+      <w:r>
+        <w:rPr>
+          <w:rStyle w:val="Hyperlink"/>
+        </w:rPr>
+        <w:t>DLBasics_SHIPS</w:t>
+      </w:r>
+      <w:r>
+        <w:rPr>
+          <w:rStyle w:val="Hyperlink"/>
+        </w:rPr>
+        <w:t>.ipynb</w:t>
+      </w:r>
+      <w:proofErr w:type="spellEnd"/>
+      <w:r>
+        <w:rPr>
+          <w:rStyle w:val="Hyperlink"/>
+        </w:rPr>
+        <w:t xml:space="preserve"> W</w:t>
+      </w:r>
+      <w:r>
+        <w:rPr>
+          <w:rStyle w:val="Hyperlink"/>
+        </w:rPr>
+        <w:t>k12 Cutting</w:t>
+      </w:r>
+      <w:r>
+        <w:fldChar w:fldCharType="end"/>
+      </w:r>
+      <w:r>
+        <w:t>)</w:t>
+      </w:r>
     </w:p>
     <w:p>
       <w:pPr>
@@ -531,7 +568,7 @@
       </w:r>
     </w:p>
     <w:sectPr>
-      <w:headerReference w:type="default" r:id="rId10"/>
+      <w:headerReference w:type="default" r:id="rId11"/>
       <w:pgSz w:w="12240" w:h="15840" w:code="1"/>
       <w:pgMar w:top="1440" w:right="1440" w:bottom="720" w:left="1440" w:header="720" w:footer="720" w:gutter="0"/>
       <w:cols w:space="720"/>

</xml_diff>